<commit_message>
Pequeños cambios a el informe general del juego.
</commit_message>
<xml_diff>
--- a/Informe General Del Juego.docx
+++ b/Informe General Del Juego.docx
@@ -117,7 +117,7 @@
           <w:highlight w:val="white"/>
           <w:rtl w:val="0"/>
         </w:rPr>
-        <w:t xml:space="preserve">La carrera espacial entre Estados Unidos y Rusia, el juego consiste de 3 niveles, en el nivel 1 se desarrolla el inicio de la historia, en el nivel 2 se desarrolla el nudo de la historia, y en el nivel 3 se desarrolla el final de la historia, la dificultad irá aumentando progresivamente con cada nivel, el juego es un formato de buscar piezas para armar el cohete en el primer nivel, y los 2 siguientes niveles tienen un formato de carreras, en el primer nivel va a haber un mapa con obstáculos en el cual el personaje va a tener que recorrer para obtener piezas para armar el cohete al conseguirlas todas, en los niveles 2 y 3 hay 2 cohetes, el de Estados Unidos que es el que va a controlar el usuario, y el cohete de Rusia que va a ser controlado automáticamente por la máquina, el juego va a estar ambientado en el espacio, los cohetes van a tener que cruzar varios obstáculos, como por ejemplo asteroides y satélites, los cuales irán aumentando en cantidad en cada nivel. El cohete controlado por el usuario le permite moverse con las letras “A” ”S” ”D”, para moverse hacia la izquierda, bajar la velocidad, y para moverse a la derecha respectivamente, por otro lado el cohete de Rusia, tendrá un recorrido y velocidad previamente establecidos, la velocidad del cohete rival aumenta también progresivamente en cada nivel para que vaya incrementando la dificultad, esto permite que el usuario puede ganar el nivel solo si llega antes a la meta que el cohete rival, en otras palabras el cohete de Rusia actúa como un límite de tiempo, por ejemplo, en el nivel dos está programado para que el cohete de Rusia llegue a la meta en x segundos, eso quiere decir que si el usuario quiere pasar de nivel tendrá que terminar el circuito en menos de x segundos, en el nivel 2 la meta será una línea roja, es decir que para pasar el nivel deben cruzar la línea roja que representa la meta, y en el nivel 3 la meta estará representada por la luna, haciendo referencia a el alunizaje.</w:t>
+        <w:t xml:space="preserve">El juego se basa en la carrera espacial entre Estados Unidos y Rusia, el juego consiste de 3 niveles, en el nivel 1 se desarrolla el inicio de la historia, en el nivel 2 se desarrolla el nudo de la historia, y en el nivel 3 se desarrolla el final de la historia, la dificultad irá aumentando progresivamente con cada nivel, el juego es un formato de buscar piezas para armar el cohete en el primer nivel, y los 2 siguientes niveles tienen un formato de carreras, en el primer nivel va a haber un mapa con obstáculos en el cual el personaje va a tener que recorrer para obtener piezas para armar el cohete al conseguirlas todas, en los niveles 2 y 3 hay 2 cohetes, el de Estados Unidos que es el que va a controlar el usuario, y el cohete de Rusia que va a ser controlado automáticamente por la máquina, el juego va a estar ambientado en el espacio, los cohetes van a tener que cruzar varios obstáculos, como por ejemplo asteroides y satélites, los cuales irán aumentando en cantidad en cada nivel. El cohete controlado por el usuario le permite moverse con las letras “A” ”S” ”D”, para moverse hacia la izquierda, bajar la velocidad, y para moverse a la derecha respectivamente, por otro lado el cohete de Rusia, tendrá un recorrido y velocidad previamente establecidos, la velocidad del cohete rival aumenta también progresivamente en cada nivel para que vaya incrementando la dificultad, esto permite que el usuario puede ganar el nivel solo si llega antes a la meta que el cohete rival, en otras palabras el cohete de Rusia actúa como un límite de tiempo, por ejemplo, en el nivel dos está programado para que el cohete de Rusia llegue a la meta en x segundos, eso quiere decir que si el usuario quiere pasar de nivel tendrá que terminar el circuito en menos de x segundos, en el nivel 2 la meta será una línea roja, es decir que para pasar el nivel deben cruzar la línea roja que representa la meta, y en el nivel 3 la meta estará representada por la luna, haciendo referencia a el alunizaje.</w:t>
       </w:r>
     </w:p>
     <w:p>
@@ -245,32 +245,33 @@
     </w:p>
     <w:p>
       <w:pPr>
-        <w:rPr/>
-      </w:pPr>
-      <w:r>
-        <w:rPr>
-          <w:b w:val="1"/>
-          <w:sz w:val="24"/>
-          <w:szCs w:val="24"/>
-          <w:rtl w:val="0"/>
-        </w:rPr>
-        <w:t xml:space="preserve">Desenlace: </w:t>
-      </w:r>
-      <w:r>
         <w:rPr>
           <w:rFonts w:ascii="Roboto" w:cs="Roboto" w:eastAsia="Roboto" w:hAnsi="Roboto"/>
           <w:color w:val="0d0d0d"/>
           <w:sz w:val="24"/>
           <w:szCs w:val="24"/>
           <w:highlight w:val="white"/>
+        </w:rPr>
+      </w:pPr>
+      <w:r>
+        <w:rPr>
+          <w:b w:val="1"/>
+          <w:sz w:val="24"/>
+          <w:szCs w:val="24"/>
+          <w:rtl w:val="0"/>
+        </w:rPr>
+        <w:t xml:space="preserve">Desenlace: </w:t>
+      </w:r>
+      <w:r>
+        <w:rPr>
+          <w:rFonts w:ascii="Roboto" w:cs="Roboto" w:eastAsia="Roboto" w:hAnsi="Roboto"/>
+          <w:color w:val="0d0d0d"/>
+          <w:sz w:val="24"/>
+          <w:szCs w:val="24"/>
+          <w:highlight w:val="white"/>
           <w:rtl w:val="0"/>
         </w:rPr>
         <w:t xml:space="preserve">El desenlace culminante llega cuando los estadounidenses finalmente logran el objetivo de la misión Apolo: el aterrizaje en la Luna. Experimentan la emoción y la tensión del momento histórico mientras la humanidad da su primer paso en la superficie lunar, marcando el fin de la carrera espacial y el triunfo de la exploración espacial humana.</w:t>
-      </w:r>
-      <w:r>
-        <w:rPr>
-          <w:rtl w:val="0"/>
-        </w:rPr>
       </w:r>
     </w:p>
     <w:p>

</xml_diff>